<commit_message>
2 seconds for part 3 and report.docx
</commit_message>
<xml_diff>
--- a/report.docx
+++ b/report.docx
@@ -409,7 +409,7 @@
                     </pic:cNvPicPr>
                   </pic:nvPicPr>
                   <pic:blipFill rotWithShape="1">
-                    <a:blip r:embed="rId4">
+                    <a:blip r:embed="rId5">
                       <a:extLst>
                         <a:ext uri="{28A0092B-C50C-407E-A947-70E740481C1C}">
                           <a14:useLocalDpi xmlns:a14="http://schemas.microsoft.com/office/drawing/2010/main" val="0"/>
@@ -572,36 +572,71 @@
     <w:p/>
     <w:p>
       <w:r>
-        <w:t xml:space="preserve">We initialized the kernel with 1 block that contains 1000 threads. </w:t>
-      </w:r>
-      <w:r>
-        <w:t>We are calculating all of C’s elements where each element is calculated by one thread</w:t>
-      </w:r>
-      <w:r>
-        <w:t xml:space="preserve">, and each thread can calculate a number of C’s elements. </w:t>
+        <w:t xml:space="preserve">We initialized the kernel with 1 block that contains </w:t>
+      </w:r>
+      <w:r>
+        <w:t>1024</w:t>
+      </w:r>
+      <w:r>
+        <w:t xml:space="preserve"> threads. </w:t>
+      </w:r>
+      <w:r>
+        <w:t>We are calculating all of C’s elements where</w:t>
+      </w:r>
+      <w:r>
+        <w:t>:</w:t>
       </w:r>
     </w:p>
     <w:p>
-      <w:r>
-        <w:t xml:space="preserve">The way we are calculating which C’s elements each thread is </w:t>
-      </w:r>
-      <w:r>
-        <w:t>calculating</w:t>
-      </w:r>
-      <w:r>
-        <w:t xml:space="preserve"> is by this loop:</w:t>
+      <w:pPr>
+        <w:pStyle w:val="ListParagraph"/>
+        <w:numPr>
+          <w:ilvl w:val="0"/>
+          <w:numId w:val="2"/>
+        </w:numPr>
+      </w:pPr>
+      <w:r>
+        <w:t xml:space="preserve"> each element is calculated by one thread</w:t>
       </w:r>
     </w:p>
     <w:p>
-      <w:r>
-        <w:rPr>
-          <w:noProof/>
-        </w:rPr>
+      <w:pPr>
+        <w:pStyle w:val="ListParagraph"/>
+        <w:numPr>
+          <w:ilvl w:val="0"/>
+          <w:numId w:val="2"/>
+        </w:numPr>
+      </w:pPr>
+      <w:r>
+        <w:t xml:space="preserve"> each thread can calculate </w:t>
+      </w:r>
+      <w:proofErr w:type="gramStart"/>
+      <w:r>
+        <w:t>a number of</w:t>
+      </w:r>
+      <w:proofErr w:type="gramEnd"/>
+      <w:r>
+        <w:t xml:space="preserve"> C’s elements. </w:t>
+      </w:r>
+    </w:p>
+    <w:p>
+      <w:r>
+        <w:t xml:space="preserve">The way we are calculating which C’s elements each thread is </w:t>
+      </w:r>
+      <w:r>
+        <w:t>calculating</w:t>
+      </w:r>
+      <w:r>
+        <w:t xml:space="preserve"> is by this loop:</w:t>
+      </w:r>
+    </w:p>
+    <w:p>
+      <w:r>
         <w:drawing>
-          <wp:inline distT="0" distB="0" distL="0" distR="0" wp14:anchorId="5916578D" wp14:editId="4929B17C">
-            <wp:extent cx="5001323" cy="1428949"/>
-            <wp:effectExtent l="0" t="0" r="8890" b="0"/>
-            <wp:docPr id="3" name="Picture 3"/>
+          <wp:inline distT="0" distB="0" distL="0" distR="0" wp14:anchorId="3860405A" wp14:editId="5F91835A">
+            <wp:extent cx="3715268" cy="1857634"/>
+            <wp:effectExtent l="0" t="0" r="0" b="9525"/>
+            <wp:docPr id="6" name="Picture 6"/>
             <wp:cNvGraphicFramePr>
               <a:graphicFrameLocks xmlns:a="http://schemas.openxmlformats.org/drawingml/2006/main" noChangeAspect="1"/>
             </wp:cNvGraphicFramePr>
@@ -613,7 +648,7 @@
                     <pic:cNvPicPr/>
                   </pic:nvPicPr>
                   <pic:blipFill>
-                    <a:blip r:embed="rId5"/>
+                    <a:blip r:embed="rId6"/>
                     <a:stretch>
                       <a:fillRect/>
                     </a:stretch>
@@ -621,7 +656,7 @@
                   <pic:spPr>
                     <a:xfrm>
                       <a:off x="0" y="0"/>
-                      <a:ext cx="5001323" cy="1428949"/>
+                      <a:ext cx="3715268" cy="1857634"/>
                     </a:xfrm>
                     <a:prstGeom prst="rect">
                       <a:avLst/>
@@ -931,7 +966,7 @@
     <w:p>
       <w:pPr>
         <w:rPr>
-          <w:rtl/>
+          <w:rFonts w:eastAsiaTheme="minorEastAsia"/>
         </w:rPr>
       </w:pPr>
       <w:r>
@@ -1019,18 +1054,192 @@
         </m:r>
       </m:oMath>
     </w:p>
+    <w:p>
+      <w:pPr>
+        <w:rPr>
+          <w:rFonts w:eastAsiaTheme="minorEastAsia"/>
+        </w:rPr>
+      </w:pPr>
+      <w:r>
+        <w:rPr>
+          <w:rFonts w:eastAsiaTheme="minorEastAsia"/>
+        </w:rPr>
+        <w:t>Since are going through all</w:t>
+      </w:r>
+      <w:r>
+        <w:rPr>
+          <w:rFonts w:eastAsiaTheme="minorEastAsia"/>
+        </w:rPr>
+        <w:t xml:space="preserve"> the </w:t>
+      </w:r>
+      <w:proofErr w:type="gramStart"/>
+      <w:r>
+        <w:rPr>
+          <w:rFonts w:eastAsiaTheme="minorEastAsia"/>
+        </w:rPr>
+        <w:t>numbers</w:t>
+      </w:r>
+      <w:r>
+        <w:rPr>
+          <w:rFonts w:eastAsiaTheme="minorEastAsia"/>
+        </w:rPr>
+        <w:t>(</w:t>
+      </w:r>
+      <w:proofErr w:type="gramEnd"/>
+      <w:r>
+        <w:rPr>
+          <w:rFonts w:eastAsiaTheme="minorEastAsia"/>
+        </w:rPr>
+        <w:t>in different threads of course)</w:t>
+      </w:r>
+      <w:r>
+        <w:rPr>
+          <w:rFonts w:eastAsiaTheme="minorEastAsia"/>
+        </w:rPr>
+        <w:t xml:space="preserve"> in </w:t>
+      </w:r>
+      <m:oMath>
+        <m:d>
+          <m:dPr>
+            <m:begChr m:val="["/>
+            <m:endChr m:val="]"/>
+            <m:ctrlPr>
+              <w:rPr>
+                <w:rFonts w:ascii="Cambria Math" w:hAnsi="Cambria Math"/>
+                <w:i/>
+              </w:rPr>
+            </m:ctrlPr>
+          </m:dPr>
+          <m:e>
+            <m:sSup>
+              <m:sSupPr>
+                <m:ctrlPr>
+                  <w:rPr>
+                    <w:rFonts w:ascii="Cambria Math" w:hAnsi="Cambria Math"/>
+                    <w:i/>
+                  </w:rPr>
+                </m:ctrlPr>
+              </m:sSupPr>
+              <m:e>
+                <m:r>
+                  <w:rPr>
+                    <w:rFonts w:ascii="Cambria Math" w:hAnsi="Cambria Math"/>
+                  </w:rPr>
+                  <m:t>n</m:t>
+                </m:r>
+              </m:e>
+              <m:sup>
+                <m:r>
+                  <w:rPr>
+                    <w:rFonts w:ascii="Cambria Math" w:hAnsi="Cambria Math"/>
+                  </w:rPr>
+                  <m:t>2</m:t>
+                </m:r>
+              </m:sup>
+            </m:sSup>
+          </m:e>
+        </m:d>
+      </m:oMath>
+      <w:r>
+        <w:rPr>
+          <w:rFonts w:eastAsiaTheme="minorEastAsia"/>
+        </w:rPr>
+        <w:t xml:space="preserve"> we are calculating all </w:t>
+      </w:r>
+      <w:r>
+        <w:rPr>
+          <w:rFonts w:eastAsiaTheme="minorEastAsia"/>
+        </w:rPr>
+        <w:t xml:space="preserve">of </w:t>
+      </w:r>
+      <w:r>
+        <w:rPr>
+          <w:rFonts w:eastAsiaTheme="minorEastAsia"/>
+        </w:rPr>
+        <w:t>C’s elements.</w:t>
+      </w:r>
+    </w:p>
+    <w:p>
+      <w:pPr>
+        <w:rPr>
+          <w:rFonts w:eastAsiaTheme="minorEastAsia"/>
+          <w:rtl/>
+        </w:rPr>
+      </w:pPr>
+      <w:r>
+        <w:rPr>
+          <w:rFonts w:eastAsiaTheme="minorEastAsia"/>
+          <w:u w:val="single"/>
+        </w:rPr>
+        <w:t>Note</w:t>
+      </w:r>
+      <w:r>
+        <w:rPr>
+          <w:rFonts w:eastAsiaTheme="minorEastAsia"/>
+        </w:rPr>
+        <w:t xml:space="preserve">: </w:t>
+      </w:r>
+      <w:r>
+        <w:rPr>
+          <w:rFonts w:eastAsiaTheme="minorEastAsia"/>
+        </w:rPr>
+        <w:t xml:space="preserve">Each element of C is calculated simply by </w:t>
+      </w:r>
+      <w:proofErr w:type="gramStart"/>
+      <w:r>
+        <w:rPr>
+          <w:rFonts w:eastAsiaTheme="minorEastAsia"/>
+        </w:rPr>
+        <w:t>definition</w:t>
+      </w:r>
+      <w:r>
+        <w:rPr>
+          <w:rFonts w:eastAsiaTheme="minorEastAsia"/>
+        </w:rPr>
+        <w:t>(</w:t>
+      </w:r>
+      <w:proofErr w:type="gramEnd"/>
+      <w:r>
+        <w:rPr>
+          <w:rFonts w:eastAsiaTheme="minorEastAsia"/>
+        </w:rPr>
+        <w:t>summing all of the</w:t>
+      </w:r>
+      <w:r>
+        <w:rPr>
+          <w:rFonts w:eastAsiaTheme="minorEastAsia"/>
+        </w:rPr>
+        <w:t xml:space="preserve"> required multiplications)</w:t>
+      </w:r>
+    </w:p>
+    <w:p/>
+    <w:p/>
+    <w:p/>
+    <w:p/>
+    <w:p/>
+    <w:p/>
     <w:p/>
     <w:p/>
     <w:p>
-      <w:r>
-        <w:rPr>
-          <w:noProof/>
-        </w:rPr>
+      <w:pPr>
+        <w:rPr>
+          <w:rFonts w:hint="cs"/>
+          <w:rtl/>
+        </w:rPr>
+      </w:pPr>
+    </w:p>
+    <w:p>
+      <w:r>
+        <w:t>3)</w:t>
+      </w:r>
+    </w:p>
+    <w:p>
+      <w:r>
         <w:drawing>
-          <wp:inline distT="0" distB="0" distL="0" distR="0" wp14:anchorId="502AEEB5" wp14:editId="1A14821A">
-            <wp:extent cx="4391638" cy="1105054"/>
-            <wp:effectExtent l="0" t="0" r="9525" b="0"/>
-            <wp:docPr id="2" name="Picture 2"/>
+          <wp:inline distT="0" distB="0" distL="0" distR="0" wp14:anchorId="03D2C4F6" wp14:editId="47DAB795">
+            <wp:extent cx="3763906" cy="893928"/>
+            <wp:effectExtent l="0" t="0" r="0" b="1905"/>
+            <wp:docPr id="4" name="Picture 4"/>
             <wp:cNvGraphicFramePr>
               <a:graphicFrameLocks xmlns:a="http://schemas.openxmlformats.org/drawingml/2006/main" noChangeAspect="1"/>
             </wp:cNvGraphicFramePr>
@@ -1042,7 +1251,7 @@
                     <pic:cNvPicPr/>
                   </pic:nvPicPr>
                   <pic:blipFill>
-                    <a:blip r:embed="rId6"/>
+                    <a:blip r:embed="rId7"/>
                     <a:stretch>
                       <a:fillRect/>
                     </a:stretch>
@@ -1050,7 +1259,7 @@
                   <pic:spPr>
                     <a:xfrm>
                       <a:off x="0" y="0"/>
-                      <a:ext cx="4391638" cy="1105054"/>
+                      <a:ext cx="3799028" cy="902270"/>
                     </a:xfrm>
                     <a:prstGeom prst="rect">
                       <a:avLst/>
@@ -1063,37 +1272,122 @@
         </w:drawing>
       </w:r>
     </w:p>
-    <w:p/>
     <w:p>
-      <w:pPr>
-        <w:rPr>
-          <w:rFonts w:hint="cs"/>
-          <w:rtl/>
-        </w:rPr>
-      </w:pPr>
-      <w:r>
-        <w:t>The Numba is faster than CUD</w:t>
-      </w:r>
-      <w:r>
-        <w:t>A</w:t>
-      </w:r>
-      <w:r>
-        <w:t xml:space="preserve"> because although CUDA has 1024 threads that are executing concurrently</w:t>
-      </w:r>
-      <w:r>
-        <w:t xml:space="preserve"> and Numba will probably has less(depending on the number of available cores on the server)</w:t>
-      </w:r>
-      <w:r>
-        <w:t>, each thread</w:t>
-      </w:r>
-      <w:r>
-        <w:t xml:space="preserve"> in the GPU</w:t>
-      </w:r>
-      <w:r>
-        <w:t xml:space="preserve"> is very slow compared to the cpu</w:t>
-      </w:r>
-      <w:r>
-        <w:t xml:space="preserve">; note that each thread is calculating </w:t>
+      <w:r>
+        <w:t xml:space="preserve">The </w:t>
+      </w:r>
+      <w:proofErr w:type="spellStart"/>
+      <w:r>
+        <w:t>gpu</w:t>
+      </w:r>
+      <w:proofErr w:type="spellEnd"/>
+      <w:r>
+        <w:t xml:space="preserve"> </w:t>
+      </w:r>
+      <w:proofErr w:type="spellStart"/>
+      <w:r>
+        <w:t>matmul</w:t>
+      </w:r>
+      <w:proofErr w:type="spellEnd"/>
+      <w:r>
+        <w:t xml:space="preserve"> is better than </w:t>
+      </w:r>
+      <w:proofErr w:type="spellStart"/>
+      <w:r>
+        <w:t>Numba</w:t>
+      </w:r>
+      <w:proofErr w:type="spellEnd"/>
+      <w:r>
+        <w:t xml:space="preserve"> because </w:t>
+      </w:r>
+      <w:r>
+        <w:t xml:space="preserve">CUDA has 1024 threads that are executing concurrently and </w:t>
+      </w:r>
+      <w:proofErr w:type="spellStart"/>
+      <w:r>
+        <w:t>Numba</w:t>
+      </w:r>
+      <w:proofErr w:type="spellEnd"/>
+      <w:r>
+        <w:t xml:space="preserve"> will probably has </w:t>
+      </w:r>
+      <w:proofErr w:type="gramStart"/>
+      <w:r>
+        <w:t>less(</w:t>
+      </w:r>
+      <w:proofErr w:type="gramEnd"/>
+      <w:r>
+        <w:t>depending on the number of available</w:t>
+      </w:r>
+      <w:r>
+        <w:t xml:space="preserve"> </w:t>
+      </w:r>
+      <w:proofErr w:type="spellStart"/>
+      <w:r>
+        <w:t>cpu</w:t>
+      </w:r>
+      <w:proofErr w:type="spellEnd"/>
+      <w:r>
+        <w:t xml:space="preserve"> cores on the server)</w:t>
+      </w:r>
+      <w:r>
+        <w:t xml:space="preserve">. </w:t>
+      </w:r>
+    </w:p>
+    <w:p>
+      <w:r>
+        <w:t>We didn’t get a significant perfo</w:t>
+      </w:r>
+      <w:r>
+        <w:t>r</w:t>
+      </w:r>
+      <w:r>
+        <w:t>ma</w:t>
+      </w:r>
+      <w:r>
+        <w:t>n</w:t>
+      </w:r>
+      <w:r>
+        <w:t xml:space="preserve">ce boost because although the </w:t>
+      </w:r>
+      <w:r>
+        <w:t>extraordinary amoun</w:t>
+      </w:r>
+      <w:r>
+        <w:t>t</w:t>
+      </w:r>
+      <w:r>
+        <w:t xml:space="preserve"> of threads the </w:t>
+      </w:r>
+      <w:r>
+        <w:t>GPU</w:t>
+      </w:r>
+      <w:r>
+        <w:t xml:space="preserve"> uses</w:t>
+      </w:r>
+      <w:r>
+        <w:t xml:space="preserve">, </w:t>
+      </w:r>
+      <w:r>
+        <w:t xml:space="preserve">each thread in the GPU is </w:t>
+      </w:r>
+      <w:r>
+        <w:t>extremely</w:t>
+      </w:r>
+      <w:r>
+        <w:t xml:space="preserve"> slow compared to the </w:t>
+      </w:r>
+      <w:r>
+        <w:t>CPU</w:t>
+      </w:r>
+      <w:r>
+        <w:t>;</w:t>
+      </w:r>
+      <w:r>
+        <w:t xml:space="preserve"> </w:t>
+      </w:r>
+      <w:r>
+        <w:t xml:space="preserve">note that each thread is calculating </w:t>
       </w:r>
       <m:oMath>
         <m:r>
@@ -1151,19 +1445,13 @@
         <w:rPr>
           <w:rFonts w:eastAsiaTheme="minorEastAsia"/>
         </w:rPr>
+        <w:t xml:space="preserve"> [each thread is responsible for roughly</w:t>
+      </w:r>
+      <w:r>
+        <w:rPr>
+          <w:rFonts w:eastAsiaTheme="minorEastAsia"/>
+        </w:rPr>
         <w:t xml:space="preserve"> </w:t>
-      </w:r>
-      <w:r>
-        <w:rPr>
-          <w:rFonts w:eastAsiaTheme="minorEastAsia"/>
-        </w:rPr>
-        <w:t>[each thread is responsible for</w:t>
-      </w:r>
-      <w:r>
-        <w:rPr>
-          <w:rFonts w:eastAsiaTheme="minorEastAsia"/>
-        </w:rPr>
-        <w:t xml:space="preserve"> roughly</w:t>
       </w:r>
       <w:r>
         <w:rPr>
@@ -1223,14 +1511,288 @@
         <w:rPr>
           <w:rFonts w:eastAsiaTheme="minorEastAsia"/>
         </w:rPr>
+        <w:t xml:space="preserve">  C’s elements]</w:t>
+      </w:r>
+      <w:r>
+        <w:rPr>
+          <w:rFonts w:eastAsiaTheme="minorEastAsia"/>
+        </w:rPr>
         <w:t xml:space="preserve"> </w:t>
       </w:r>
-      <w:r>
-        <w:rPr>
-          <w:rFonts w:eastAsiaTheme="minorEastAsia"/>
-        </w:rPr>
+      <w:proofErr w:type="gramStart"/>
+      <w:r>
+        <w:rPr>
+          <w:rFonts w:eastAsiaTheme="minorEastAsia"/>
+        </w:rPr>
+        <w:t>operations(</w:t>
+      </w:r>
+      <w:proofErr w:type="gramEnd"/>
+      <w:r>
+        <w:rPr>
+          <w:rFonts w:eastAsiaTheme="minorEastAsia"/>
+        </w:rPr>
+        <w:t>adds and multiplications) which is not a very light computation to say the least</w:t>
+      </w:r>
+      <w:r>
+        <w:t xml:space="preserve">. Moreover, the data transfer between the </w:t>
+      </w:r>
+      <w:r>
+        <w:rPr>
+          <w:rFonts w:hint="cs"/>
+        </w:rPr>
+        <w:t>CPU</w:t>
+      </w:r>
+      <w:r>
+        <w:t xml:space="preserve"> and </w:t>
+      </w:r>
+      <w:r>
+        <w:rPr>
+          <w:rFonts w:hint="cs"/>
+        </w:rPr>
+        <w:t>GPU</w:t>
+      </w:r>
+      <w:r>
+        <w:t xml:space="preserve"> is time consuming as well.</w:t>
+      </w:r>
+      <w:r>
         <w:t xml:space="preserve"> </w:t>
       </w:r>
+    </w:p>
+    <w:p>
+      <w:pPr>
+        <w:rPr>
+          <w:rtl/>
+        </w:rPr>
+      </w:pPr>
+      <w:r>
+        <w:t>We could improve the performance by adding more threads and use nifty tricks like</w:t>
+      </w:r>
+      <w:r>
+        <w:t xml:space="preserve"> </w:t>
+      </w:r>
+      <w:r>
+        <w:t xml:space="preserve">binary </w:t>
+      </w:r>
+      <w:proofErr w:type="gramStart"/>
+      <w:r>
+        <w:t>summation(</w:t>
+      </w:r>
+      <w:proofErr w:type="gramEnd"/>
+      <w:r>
+        <w:rPr>
+          <w:highlight w:val="yellow"/>
+        </w:rPr>
+        <w:t>is this the word??</w:t>
+      </w:r>
+      <w:r>
+        <w:t>)</w:t>
+      </w:r>
+    </w:p>
+    <w:p/>
+    <w:p/>
+    <w:p/>
+    <w:p/>
+    <w:p>
+      <w:r>
+        <w:rPr>
+          <w:highlight w:val="yellow"/>
+        </w:rPr>
+        <w:t>###</w:t>
+      </w:r>
+      <w:r>
+        <w:rPr>
+          <w:highlight w:val="yellow"/>
+        </w:rPr>
+        <w:t xml:space="preserve"> delete later…</w:t>
+      </w:r>
+    </w:p>
+    <w:p>
+      <w:pPr>
+        <w:rPr>
+          <w:rtl/>
+        </w:rPr>
+      </w:pPr>
+      <w:r>
+        <w:t xml:space="preserve">The </w:t>
+      </w:r>
+      <w:proofErr w:type="spellStart"/>
+      <w:r>
+        <w:t>Numba</w:t>
+      </w:r>
+      <w:proofErr w:type="spellEnd"/>
+      <w:r>
+        <w:t xml:space="preserve"> is faster than CUD</w:t>
+      </w:r>
+      <w:r>
+        <w:t>A</w:t>
+      </w:r>
+      <w:r>
+        <w:t xml:space="preserve"> because although CUDA has 1024 threads that are executing concurrently</w:t>
+      </w:r>
+      <w:r>
+        <w:t xml:space="preserve"> and </w:t>
+      </w:r>
+      <w:proofErr w:type="spellStart"/>
+      <w:r>
+        <w:t>Numba</w:t>
+      </w:r>
+      <w:proofErr w:type="spellEnd"/>
+      <w:r>
+        <w:t xml:space="preserve"> will probably has less(depending on the number of available cores on the server)</w:t>
+      </w:r>
+      <w:r>
+        <w:t>, each thread</w:t>
+      </w:r>
+      <w:r>
+        <w:t xml:space="preserve"> in the GPU</w:t>
+      </w:r>
+      <w:r>
+        <w:t xml:space="preserve"> is very slow compared to the </w:t>
+      </w:r>
+      <w:proofErr w:type="spellStart"/>
+      <w:r>
+        <w:t>cpu</w:t>
+      </w:r>
+      <w:proofErr w:type="spellEnd"/>
+      <w:r>
+        <w:t xml:space="preserve">; note that each thread is calculating </w:t>
+      </w:r>
+      <m:oMath>
+        <m:r>
+          <w:rPr>
+            <w:rFonts w:ascii="Cambria Math" w:hAnsi="Cambria Math"/>
+          </w:rPr>
+          <m:t>O</m:t>
+        </m:r>
+        <m:d>
+          <m:dPr>
+            <m:ctrlPr>
+              <w:rPr>
+                <w:rFonts w:ascii="Cambria Math" w:hAnsi="Cambria Math"/>
+                <w:i/>
+              </w:rPr>
+            </m:ctrlPr>
+          </m:dPr>
+          <m:e>
+            <m:sSup>
+              <m:sSupPr>
+                <m:ctrlPr>
+                  <w:rPr>
+                    <w:rFonts w:ascii="Cambria Math" w:hAnsi="Cambria Math"/>
+                    <w:i/>
+                  </w:rPr>
+                </m:ctrlPr>
+              </m:sSupPr>
+              <m:e>
+                <m:r>
+                  <w:rPr>
+                    <w:rFonts w:ascii="Cambria Math" w:hAnsi="Cambria Math"/>
+                  </w:rPr>
+                  <m:t>n</m:t>
+                </m:r>
+              </m:e>
+              <m:sup>
+                <m:r>
+                  <w:rPr>
+                    <w:rFonts w:ascii="Cambria Math" w:hAnsi="Cambria Math"/>
+                  </w:rPr>
+                  <m:t>2</m:t>
+                </m:r>
+              </m:sup>
+            </m:sSup>
+            <m:r>
+              <w:rPr>
+                <w:rFonts w:ascii="Cambria Math" w:hAnsi="Cambria Math"/>
+              </w:rPr>
+              <m:t>*m</m:t>
+            </m:r>
+          </m:e>
+        </m:d>
+      </m:oMath>
+      <w:r>
+        <w:rPr>
+          <w:rFonts w:eastAsiaTheme="minorEastAsia"/>
+        </w:rPr>
+        <w:t xml:space="preserve"> </w:t>
+      </w:r>
+      <w:r>
+        <w:rPr>
+          <w:rFonts w:eastAsiaTheme="minorEastAsia"/>
+        </w:rPr>
+        <w:t>[each thread is responsible for</w:t>
+      </w:r>
+      <w:r>
+        <w:rPr>
+          <w:rFonts w:eastAsiaTheme="minorEastAsia"/>
+        </w:rPr>
+        <w:t xml:space="preserve"> roughly</w:t>
+      </w:r>
+      <w:r>
+        <w:rPr>
+          <w:rFonts w:eastAsiaTheme="minorEastAsia"/>
+        </w:rPr>
+        <w:t xml:space="preserve"> </w:t>
+      </w:r>
+      <m:oMath>
+        <m:f>
+          <m:fPr>
+            <m:ctrlPr>
+              <w:rPr>
+                <w:rFonts w:ascii="Cambria Math" w:eastAsiaTheme="minorEastAsia" w:hAnsi="Cambria Math"/>
+                <w:i/>
+              </w:rPr>
+            </m:ctrlPr>
+          </m:fPr>
+          <m:num>
+            <m:sSup>
+              <m:sSupPr>
+                <m:ctrlPr>
+                  <w:rPr>
+                    <w:rFonts w:ascii="Cambria Math" w:eastAsiaTheme="minorEastAsia" w:hAnsi="Cambria Math"/>
+                    <w:i/>
+                  </w:rPr>
+                </m:ctrlPr>
+              </m:sSupPr>
+              <m:e>
+                <m:r>
+                  <w:rPr>
+                    <w:rFonts w:ascii="Cambria Math" w:eastAsiaTheme="minorEastAsia" w:hAnsi="Cambria Math"/>
+                  </w:rPr>
+                  <m:t>n</m:t>
+                </m:r>
+              </m:e>
+              <m:sup>
+                <m:r>
+                  <w:rPr>
+                    <w:rFonts w:ascii="Cambria Math" w:eastAsiaTheme="minorEastAsia" w:hAnsi="Cambria Math"/>
+                  </w:rPr>
+                  <m:t>2</m:t>
+                </m:r>
+              </m:sup>
+            </m:sSup>
+          </m:num>
+          <m:den>
+            <m:r>
+              <w:rPr>
+                <w:rFonts w:ascii="Cambria Math" w:eastAsiaTheme="minorEastAsia" w:hAnsi="Cambria Math"/>
+              </w:rPr>
+              <m:t>1024</m:t>
+            </m:r>
+          </m:den>
+        </m:f>
+      </m:oMath>
+      <w:r>
+        <w:rPr>
+          <w:rFonts w:eastAsiaTheme="minorEastAsia"/>
+        </w:rPr>
+        <w:t xml:space="preserve"> </w:t>
+      </w:r>
+      <w:r>
+        <w:rPr>
+          <w:rFonts w:eastAsiaTheme="minorEastAsia"/>
+        </w:rPr>
+        <w:t xml:space="preserve"> </w:t>
+      </w:r>
       <w:r>
         <w:rPr>
           <w:rFonts w:eastAsiaTheme="minorEastAsia"/>
@@ -1253,14 +1815,7 @@
         <w:rPr>
           <w:rFonts w:eastAsiaTheme="minorEastAsia"/>
         </w:rPr>
-        <w:t xml:space="preserve">adds </w:t>
-      </w:r>
-      <w:r>
-        <w:rPr>
-          <w:rFonts w:eastAsiaTheme="minorEastAsia"/>
-        </w:rPr>
-        <w:lastRenderedPageBreak/>
-        <w:t xml:space="preserve">and multiplications) which is not a very light </w:t>
+        <w:t xml:space="preserve">adds and multiplications) which is not a very light </w:t>
       </w:r>
       <w:r>
         <w:rPr>
@@ -1307,6 +1862,219 @@
     </w:sectPr>
   </w:body>
 </w:document>
+</file>
+
+<file path=word/numbering.xml><?xml version="1.0" encoding="utf-8"?>
+<w:numbering xmlns:wpc="http://schemas.microsoft.com/office/word/2010/wordprocessingCanvas" xmlns:cx="http://schemas.microsoft.com/office/drawing/2014/chartex" xmlns:cx1="http://schemas.microsoft.com/office/drawing/2015/9/8/chartex" xmlns:cx2="http://schemas.microsoft.com/office/drawing/2015/10/21/chartex" xmlns:cx3="http://schemas.microsoft.com/office/drawing/2016/5/9/chartex" xmlns:cx4="http://schemas.microsoft.com/office/drawing/2016/5/10/chartex" xmlns:cx5="http://schemas.microsoft.com/office/drawing/2016/5/11/chartex" xmlns:cx6="http://schemas.microsoft.com/office/drawing/2016/5/12/chartex" xmlns:cx7="http://schemas.microsoft.com/office/drawing/2016/5/13/chartex" xmlns:cx8="http://schemas.microsoft.com/office/drawing/2016/5/14/chartex" xmlns:mc="http://schemas.openxmlformats.org/markup-compatibility/2006" xmlns:aink="http://schemas.microsoft.com/office/drawing/2016/ink" xmlns:am3d="http://schemas.microsoft.com/office/drawing/2017/model3d" xmlns:o="urn:schemas-microsoft-com:office:office" xmlns:r="http://schemas.openxmlformats.org/officeDocument/2006/relationships" xmlns:m="http://schemas.openxmlformats.org/officeDocument/2006/math" xmlns:v="urn:schemas-microsoft-com:vml" xmlns:wp14="http://schemas.microsoft.com/office/word/2010/wordprocessingDrawing" xmlns:wp="http://schemas.openxmlformats.org/drawingml/2006/wordprocessingDrawing" xmlns:w10="urn:schemas-microsoft-com:office:word" xmlns:w="http://schemas.openxmlformats.org/wordprocessingml/2006/main" xmlns:w14="http://schemas.microsoft.com/office/word/2010/wordml" xmlns:w15="http://schemas.microsoft.com/office/word/2012/wordml" xmlns:w16cex="http://schemas.microsoft.com/office/word/2018/wordml/cex" xmlns:w16cid="http://schemas.microsoft.com/office/word/2016/wordml/cid" xmlns:w16="http://schemas.microsoft.com/office/word/2018/wordml" xmlns:w16se="http://schemas.microsoft.com/office/word/2015/wordml/symex" xmlns:wpg="http://schemas.microsoft.com/office/word/2010/wordprocessingGroup" xmlns:wpi="http://schemas.microsoft.com/office/word/2010/wordprocessingInk" xmlns:wne="http://schemas.microsoft.com/office/word/2006/wordml" xmlns:wps="http://schemas.microsoft.com/office/word/2010/wordprocessingShape" mc:Ignorable="w14 w15 w16se w16cid w16 w16cex wp14">
+  <w:abstractNum w:abstractNumId="0" w15:restartNumberingAfterBreak="0">
+    <w:nsid w:val="3386561A"/>
+    <w:multiLevelType w:val="hybridMultilevel"/>
+    <w:tmpl w:val="D26E63E6"/>
+    <w:lvl w:ilvl="0" w:tplc="04090011">
+      <w:start w:val="1"/>
+      <w:numFmt w:val="decimal"/>
+      <w:lvlText w:val="%1)"/>
+      <w:lvlJc w:val="left"/>
+      <w:pPr>
+        <w:ind w:left="720" w:hanging="360"/>
+      </w:pPr>
+      <w:rPr>
+        <w:rFonts w:hint="default"/>
+      </w:rPr>
+    </w:lvl>
+    <w:lvl w:ilvl="1" w:tplc="04090019" w:tentative="1">
+      <w:start w:val="1"/>
+      <w:numFmt w:val="lowerLetter"/>
+      <w:lvlText w:val="%2."/>
+      <w:lvlJc w:val="left"/>
+      <w:pPr>
+        <w:ind w:left="1440" w:hanging="360"/>
+      </w:pPr>
+    </w:lvl>
+    <w:lvl w:ilvl="2" w:tplc="0409001B" w:tentative="1">
+      <w:start w:val="1"/>
+      <w:numFmt w:val="lowerRoman"/>
+      <w:lvlText w:val="%3."/>
+      <w:lvlJc w:val="right"/>
+      <w:pPr>
+        <w:ind w:left="2160" w:hanging="180"/>
+      </w:pPr>
+    </w:lvl>
+    <w:lvl w:ilvl="3" w:tplc="0409000F" w:tentative="1">
+      <w:start w:val="1"/>
+      <w:numFmt w:val="decimal"/>
+      <w:lvlText w:val="%4."/>
+      <w:lvlJc w:val="left"/>
+      <w:pPr>
+        <w:ind w:left="2880" w:hanging="360"/>
+      </w:pPr>
+    </w:lvl>
+    <w:lvl w:ilvl="4" w:tplc="04090019" w:tentative="1">
+      <w:start w:val="1"/>
+      <w:numFmt w:val="lowerLetter"/>
+      <w:lvlText w:val="%5."/>
+      <w:lvlJc w:val="left"/>
+      <w:pPr>
+        <w:ind w:left="3600" w:hanging="360"/>
+      </w:pPr>
+    </w:lvl>
+    <w:lvl w:ilvl="5" w:tplc="0409001B" w:tentative="1">
+      <w:start w:val="1"/>
+      <w:numFmt w:val="lowerRoman"/>
+      <w:lvlText w:val="%6."/>
+      <w:lvlJc w:val="right"/>
+      <w:pPr>
+        <w:ind w:left="4320" w:hanging="180"/>
+      </w:pPr>
+    </w:lvl>
+    <w:lvl w:ilvl="6" w:tplc="0409000F" w:tentative="1">
+      <w:start w:val="1"/>
+      <w:numFmt w:val="decimal"/>
+      <w:lvlText w:val="%7."/>
+      <w:lvlJc w:val="left"/>
+      <w:pPr>
+        <w:ind w:left="5040" w:hanging="360"/>
+      </w:pPr>
+    </w:lvl>
+    <w:lvl w:ilvl="7" w:tplc="04090019" w:tentative="1">
+      <w:start w:val="1"/>
+      <w:numFmt w:val="lowerLetter"/>
+      <w:lvlText w:val="%8."/>
+      <w:lvlJc w:val="left"/>
+      <w:pPr>
+        <w:ind w:left="5760" w:hanging="360"/>
+      </w:pPr>
+    </w:lvl>
+    <w:lvl w:ilvl="8" w:tplc="0409001B" w:tentative="1">
+      <w:start w:val="1"/>
+      <w:numFmt w:val="lowerRoman"/>
+      <w:lvlText w:val="%9."/>
+      <w:lvlJc w:val="right"/>
+      <w:pPr>
+        <w:ind w:left="6480" w:hanging="180"/>
+      </w:pPr>
+    </w:lvl>
+  </w:abstractNum>
+  <w:abstractNum w:abstractNumId="1" w15:restartNumberingAfterBreak="0">
+    <w:nsid w:val="533844D7"/>
+    <w:multiLevelType w:val="hybridMultilevel"/>
+    <w:tmpl w:val="12FA75CA"/>
+    <w:lvl w:ilvl="0" w:tplc="76EC9CBA">
+      <w:start w:val="2"/>
+      <w:numFmt w:val="bullet"/>
+      <w:lvlText w:val=""/>
+      <w:lvlJc w:val="left"/>
+      <w:pPr>
+        <w:ind w:left="720" w:hanging="360"/>
+      </w:pPr>
+      <w:rPr>
+        <w:rFonts w:ascii="Symbol" w:eastAsiaTheme="minorHAnsi" w:hAnsi="Symbol" w:cstheme="minorBidi" w:hint="default"/>
+      </w:rPr>
+    </w:lvl>
+    <w:lvl w:ilvl="1" w:tplc="04090003" w:tentative="1">
+      <w:start w:val="1"/>
+      <w:numFmt w:val="bullet"/>
+      <w:lvlText w:val="o"/>
+      <w:lvlJc w:val="left"/>
+      <w:pPr>
+        <w:ind w:left="1440" w:hanging="360"/>
+      </w:pPr>
+      <w:rPr>
+        <w:rFonts w:ascii="Courier New" w:hAnsi="Courier New" w:cs="Courier New" w:hint="default"/>
+      </w:rPr>
+    </w:lvl>
+    <w:lvl w:ilvl="2" w:tplc="04090005" w:tentative="1">
+      <w:start w:val="1"/>
+      <w:numFmt w:val="bullet"/>
+      <w:lvlText w:val=""/>
+      <w:lvlJc w:val="left"/>
+      <w:pPr>
+        <w:ind w:left="2160" w:hanging="360"/>
+      </w:pPr>
+      <w:rPr>
+        <w:rFonts w:ascii="Wingdings" w:hAnsi="Wingdings" w:hint="default"/>
+      </w:rPr>
+    </w:lvl>
+    <w:lvl w:ilvl="3" w:tplc="04090001" w:tentative="1">
+      <w:start w:val="1"/>
+      <w:numFmt w:val="bullet"/>
+      <w:lvlText w:val=""/>
+      <w:lvlJc w:val="left"/>
+      <w:pPr>
+        <w:ind w:left="2880" w:hanging="360"/>
+      </w:pPr>
+      <w:rPr>
+        <w:rFonts w:ascii="Symbol" w:hAnsi="Symbol" w:hint="default"/>
+      </w:rPr>
+    </w:lvl>
+    <w:lvl w:ilvl="4" w:tplc="04090003" w:tentative="1">
+      <w:start w:val="1"/>
+      <w:numFmt w:val="bullet"/>
+      <w:lvlText w:val="o"/>
+      <w:lvlJc w:val="left"/>
+      <w:pPr>
+        <w:ind w:left="3600" w:hanging="360"/>
+      </w:pPr>
+      <w:rPr>
+        <w:rFonts w:ascii="Courier New" w:hAnsi="Courier New" w:cs="Courier New" w:hint="default"/>
+      </w:rPr>
+    </w:lvl>
+    <w:lvl w:ilvl="5" w:tplc="04090005" w:tentative="1">
+      <w:start w:val="1"/>
+      <w:numFmt w:val="bullet"/>
+      <w:lvlText w:val=""/>
+      <w:lvlJc w:val="left"/>
+      <w:pPr>
+        <w:ind w:left="4320" w:hanging="360"/>
+      </w:pPr>
+      <w:rPr>
+        <w:rFonts w:ascii="Wingdings" w:hAnsi="Wingdings" w:hint="default"/>
+      </w:rPr>
+    </w:lvl>
+    <w:lvl w:ilvl="6" w:tplc="04090001" w:tentative="1">
+      <w:start w:val="1"/>
+      <w:numFmt w:val="bullet"/>
+      <w:lvlText w:val=""/>
+      <w:lvlJc w:val="left"/>
+      <w:pPr>
+        <w:ind w:left="5040" w:hanging="360"/>
+      </w:pPr>
+      <w:rPr>
+        <w:rFonts w:ascii="Symbol" w:hAnsi="Symbol" w:hint="default"/>
+      </w:rPr>
+    </w:lvl>
+    <w:lvl w:ilvl="7" w:tplc="04090003" w:tentative="1">
+      <w:start w:val="1"/>
+      <w:numFmt w:val="bullet"/>
+      <w:lvlText w:val="o"/>
+      <w:lvlJc w:val="left"/>
+      <w:pPr>
+        <w:ind w:left="5760" w:hanging="360"/>
+      </w:pPr>
+      <w:rPr>
+        <w:rFonts w:ascii="Courier New" w:hAnsi="Courier New" w:cs="Courier New" w:hint="default"/>
+      </w:rPr>
+    </w:lvl>
+    <w:lvl w:ilvl="8" w:tplc="04090005" w:tentative="1">
+      <w:start w:val="1"/>
+      <w:numFmt w:val="bullet"/>
+      <w:lvlText w:val=""/>
+      <w:lvlJc w:val="left"/>
+      <w:pPr>
+        <w:ind w:left="6480" w:hanging="360"/>
+      </w:pPr>
+      <w:rPr>
+        <w:rFonts w:ascii="Wingdings" w:hAnsi="Wingdings" w:hint="default"/>
+      </w:rPr>
+    </w:lvl>
+  </w:abstractNum>
+  <w:num w:numId="1">
+    <w:abstractNumId w:val="0"/>
+  </w:num>
+  <w:num w:numId="2">
+    <w:abstractNumId w:val="1"/>
+  </w:num>
+</w:numbering>
 </file>
 
 <file path=word/styles.xml><?xml version="1.0" encoding="utf-8"?>
@@ -1745,6 +2513,17 @@
       <w:color w:val="808080"/>
     </w:rPr>
   </w:style>
+  <w:style w:type="paragraph" w:styleId="ListParagraph">
+    <w:name w:val="List Paragraph"/>
+    <w:basedOn w:val="Normal"/>
+    <w:uiPriority w:val="34"/>
+    <w:qFormat/>
+    <w:rsid w:val="002141E3"/>
+    <w:pPr>
+      <w:ind w:left="720"/>
+      <w:contextualSpacing/>
+    </w:pPr>
+  </w:style>
 </w:styles>
 </file>
 

</xml_diff>